<commit_message>
update pom and tests
</commit_message>
<xml_diff>
--- a/bumajki/Отчет.docx
+++ b/bumajki/Отчет.docx
@@ -28,6 +28,192 @@
           <w:lang w:val="en-US"/>
         </w:rPr>
       </w:pPr>
+      <w:r>
+        <w:rPr>
+          <w:noProof/>
+          <w:lang w:val="en-US"/>
+        </w:rPr>
+        <mc:AlternateContent>
+          <mc:Choice Requires="wps">
+            <w:drawing>
+              <wp:anchor distT="0" distB="0" distL="114300" distR="114300" simplePos="0" relativeHeight="251661312" behindDoc="0" locked="0" layoutInCell="1" allowOverlap="1" wp14:anchorId="5A87E77A" wp14:editId="77D4CBE4">
+                <wp:simplePos x="0" y="0"/>
+                <wp:positionH relativeFrom="column">
+                  <wp:posOffset>3579019</wp:posOffset>
+                </wp:positionH>
+                <wp:positionV relativeFrom="paragraph">
+                  <wp:posOffset>2184718</wp:posOffset>
+                </wp:positionV>
+                <wp:extent cx="707231" cy="339328"/>
+                <wp:effectExtent l="0" t="0" r="17145" b="16510"/>
+                <wp:wrapNone/>
+                <wp:docPr id="5" name="Прямоугольник 5"/>
+                <wp:cNvGraphicFramePr/>
+                <a:graphic xmlns:a="http://schemas.openxmlformats.org/drawingml/2006/main">
+                  <a:graphicData uri="http://schemas.microsoft.com/office/word/2010/wordprocessingShape">
+                    <wps:wsp>
+                      <wps:cNvSpPr/>
+                      <wps:spPr>
+                        <a:xfrm>
+                          <a:off x="0" y="0"/>
+                          <a:ext cx="707231" cy="339328"/>
+                        </a:xfrm>
+                        <a:prstGeom prst="rect">
+                          <a:avLst/>
+                        </a:prstGeom>
+                        <a:solidFill>
+                          <a:schemeClr val="bg1"/>
+                        </a:solidFill>
+                        <a:ln>
+                          <a:solidFill>
+                            <a:schemeClr val="bg1"/>
+                          </a:solidFill>
+                        </a:ln>
+                      </wps:spPr>
+                      <wps:style>
+                        <a:lnRef idx="2">
+                          <a:schemeClr val="accent6"/>
+                        </a:lnRef>
+                        <a:fillRef idx="1">
+                          <a:schemeClr val="lt1"/>
+                        </a:fillRef>
+                        <a:effectRef idx="0">
+                          <a:schemeClr val="accent6"/>
+                        </a:effectRef>
+                        <a:fontRef idx="minor">
+                          <a:schemeClr val="dk1"/>
+                        </a:fontRef>
+                      </wps:style>
+                      <wps:bodyPr rot="0" spcFirstLastPara="0" vertOverflow="overflow" horzOverflow="overflow" vert="horz" wrap="square" lIns="91440" tIns="45720" rIns="91440" bIns="45720" numCol="1" spcCol="0" rtlCol="0" fromWordArt="0" anchor="ctr" anchorCtr="0" forceAA="0" compatLnSpc="1">
+                        <a:prstTxWarp prst="textNoShape">
+                          <a:avLst/>
+                        </a:prstTxWarp>
+                        <a:noAutofit/>
+                      </wps:bodyPr>
+                    </wps:wsp>
+                  </a:graphicData>
+                </a:graphic>
+              </wp:anchor>
+            </w:drawing>
+          </mc:Choice>
+          <mc:Fallback>
+            <w:pict>
+              <v:rect w14:anchorId="4B55A8C3" id="Прямоугольник 5" o:spid="_x0000_s1026" style="position:absolute;margin-left:281.8pt;margin-top:172.05pt;width:55.7pt;height:26.7pt;z-index:251661312;visibility:visible;mso-wrap-style:square;mso-wrap-distance-left:9pt;mso-wrap-distance-top:0;mso-wrap-distance-right:9pt;mso-wrap-distance-bottom:0;mso-position-horizontal:absolute;mso-position-horizontal-relative:text;mso-position-vertical:absolute;mso-position-vertical-relative:text;v-text-anchor:middle" o:gfxdata="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" fillcolor="white [3212]" strokecolor="white [3212]" strokeweight="1pt"/>
+            </w:pict>
+          </mc:Fallback>
+        </mc:AlternateContent>
+      </w:r>
+      <w:r>
+        <w:rPr>
+          <w:noProof/>
+          <w:lang w:val="en-US"/>
+        </w:rPr>
+        <mc:AlternateContent>
+          <mc:Choice Requires="wpi">
+            <w:drawing>
+              <wp:anchor distT="0" distB="0" distL="114300" distR="114300" simplePos="0" relativeHeight="251660288" behindDoc="0" locked="0" layoutInCell="1" allowOverlap="1" wp14:anchorId="61A331D3" wp14:editId="5AD3E8DF">
+                <wp:simplePos x="0" y="0"/>
+                <wp:positionH relativeFrom="column">
+                  <wp:posOffset>3455747</wp:posOffset>
+                </wp:positionH>
+                <wp:positionV relativeFrom="paragraph">
+                  <wp:posOffset>1940879</wp:posOffset>
+                </wp:positionV>
+                <wp:extent cx="156240" cy="433440"/>
+                <wp:effectExtent l="38100" t="38100" r="34290" b="36830"/>
+                <wp:wrapNone/>
+                <wp:docPr id="3" name="Рукописный ввод 3"/>
+                <wp:cNvGraphicFramePr/>
+                <a:graphic xmlns:a="http://schemas.openxmlformats.org/drawingml/2006/main">
+                  <a:graphicData uri="http://schemas.microsoft.com/office/word/2010/wordprocessingInk">
+                    <w14:contentPart bwMode="auto" r:id="rId7">
+                      <w14:nvContentPartPr>
+                        <w14:cNvContentPartPr/>
+                      </w14:nvContentPartPr>
+                      <w14:xfrm>
+                        <a:off x="0" y="0"/>
+                        <a:ext cx="156240" cy="433440"/>
+                      </w14:xfrm>
+                    </w14:contentPart>
+                  </a:graphicData>
+                </a:graphic>
+              </wp:anchor>
+            </w:drawing>
+          </mc:Choice>
+          <mc:Fallback>
+            <w:pict>
+              <v:shapetype w14:anchorId="0491B304" id="_x0000_t75" coordsize="21600,21600" o:spt="75" o:preferrelative="t" path="m@4@5l@4@11@9@11@9@5xe" filled="f" stroked="f">
+                <v:stroke joinstyle="miter"/>
+                <v:formulas>
+                  <v:f eqn="if lineDrawn pixelLineWidth 0"/>
+                  <v:f eqn="sum @0 1 0"/>
+                  <v:f eqn="sum 0 0 @1"/>
+                  <v:f eqn="prod @2 1 2"/>
+                  <v:f eqn="prod @3 21600 pixelWidth"/>
+                  <v:f eqn="prod @3 21600 pixelHeight"/>
+                  <v:f eqn="sum @0 0 1"/>
+                  <v:f eqn="prod @6 1 2"/>
+                  <v:f eqn="prod @7 21600 pixelWidth"/>
+                  <v:f eqn="sum @8 21600 0"/>
+                  <v:f eqn="prod @7 21600 pixelHeight"/>
+                  <v:f eqn="sum @10 21600 0"/>
+                </v:formulas>
+                <v:path o:extrusionok="f" gradientshapeok="t" o:connecttype="rect"/>
+                <o:lock v:ext="edit" aspectratio="t"/>
+              </v:shapetype>
+              <v:shape id="Рукописный ввод 3" o:spid="_x0000_s1026" type="#_x0000_t75" style="position:absolute;margin-left:271.4pt;margin-top:152.15pt;width:13.7pt;height:35.55pt;z-index:251660288;visibility:visible;mso-wrap-style:square;mso-wrap-distance-left:9pt;mso-wrap-distance-top:0;mso-wrap-distance-right:9pt;mso-wrap-distance-bottom:0;mso-position-horizontal:absolute;mso-position-horizontal-relative:text;mso-position-vertical:absolute;mso-position-vertical-relative:text" o:gfxdata="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">
+                <v:imagedata r:id="rId8" o:title=""/>
+              </v:shape>
+            </w:pict>
+          </mc:Fallback>
+        </mc:AlternateContent>
+      </w:r>
+      <w:r>
+        <w:rPr>
+          <w:noProof/>
+          <w:lang w:val="en-US"/>
+        </w:rPr>
+        <mc:AlternateContent>
+          <mc:Choice Requires="wpi">
+            <w:drawing>
+              <wp:anchor distT="0" distB="0" distL="114300" distR="114300" simplePos="0" relativeHeight="251659264" behindDoc="0" locked="0" layoutInCell="1" allowOverlap="1" wp14:anchorId="2F05FD48" wp14:editId="594E7CD0">
+                <wp:simplePos x="0" y="0"/>
+                <wp:positionH relativeFrom="column">
+                  <wp:posOffset>3350267</wp:posOffset>
+                </wp:positionH>
+                <wp:positionV relativeFrom="paragraph">
+                  <wp:posOffset>2316359</wp:posOffset>
+                </wp:positionV>
+                <wp:extent cx="360" cy="360"/>
+                <wp:effectExtent l="38100" t="38100" r="38100" b="38100"/>
+                <wp:wrapNone/>
+                <wp:docPr id="1" name="Рукописный ввод 1"/>
+                <wp:cNvGraphicFramePr/>
+                <a:graphic xmlns:a="http://schemas.openxmlformats.org/drawingml/2006/main">
+                  <a:graphicData uri="http://schemas.microsoft.com/office/word/2010/wordprocessingInk">
+                    <w14:contentPart bwMode="auto" r:id="rId9">
+                      <w14:nvContentPartPr>
+                        <w14:cNvContentPartPr/>
+                      </w14:nvContentPartPr>
+                      <w14:xfrm>
+                        <a:off x="0" y="0"/>
+                        <a:ext cx="360" cy="360"/>
+                      </w14:xfrm>
+                    </w14:contentPart>
+                  </a:graphicData>
+                </a:graphic>
+              </wp:anchor>
+            </w:drawing>
+          </mc:Choice>
+          <mc:Fallback>
+            <w:pict>
+              <v:shape w14:anchorId="45550FC5" id="Рукописный ввод 1" o:spid="_x0000_s1026" type="#_x0000_t75" style="position:absolute;margin-left:263.1pt;margin-top:181.7pt;width:1.45pt;height:1.45pt;z-index:251659264;visibility:visible;mso-wrap-style:square;mso-wrap-distance-left:9pt;mso-wrap-distance-top:0;mso-wrap-distance-right:9pt;mso-wrap-distance-bottom:0;mso-position-horizontal:absolute;mso-position-horizontal-relative:text;mso-position-vertical:absolute;mso-position-vertical-relative:text" o:gfxdata="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">
+                <v:imagedata r:id="rId10" o:title=""/>
+              </v:shape>
+            </w:pict>
+          </mc:Fallback>
+        </mc:AlternateContent>
+      </w:r>
       <w:r>
         <w:rPr>
           <w:noProof/>
@@ -49,7 +235,7 @@
                     <pic:cNvPicPr/>
                   </pic:nvPicPr>
                   <pic:blipFill>
-                    <a:blip r:embed="rId7" cstate="print">
+                    <a:blip r:embed="rId11" cstate="print">
                       <a:extLst>
                         <a:ext uri="{28A0092B-C50C-407E-A947-70E740481C1C}">
                           <a14:useLocalDpi xmlns:a14="http://schemas.microsoft.com/office/drawing/2010/main" val="0"/>
@@ -240,28 +426,6 @@
       </w:r>
     </w:p>
     <w:p>
-      <w:pPr>
-        <w:ind w:left="720"/>
-      </w:pPr>
-      <w:r>
-        <w:t>На странице отдельного диска есть кнопка «Посмотреть историю выдачи»</w:t>
-      </w:r>
-      <w:r>
-        <w:t>.</w:t>
-      </w:r>
-    </w:p>
-    <w:p>
-      <w:pPr>
-        <w:ind w:left="720"/>
-      </w:pPr>
-      <w:r>
-        <w:t>На странице история выдачи располагается список заказов, включающих данный диск, в хронологическом порядке</w:t>
-      </w:r>
-      <w:r>
-        <w:t>.</w:t>
-      </w:r>
-    </w:p>
-    <w:p>
       <w:r>
         <w:t xml:space="preserve">На странице </w:t>
       </w:r>
@@ -316,7 +480,6 @@
         <w:pStyle w:val="2"/>
       </w:pPr>
       <w:r>
-        <w:lastRenderedPageBreak/>
         <w:t>Сценарии использования</w:t>
       </w:r>
     </w:p>
@@ -353,6 +516,7 @@
         <w:pStyle w:val="afa"/>
       </w:pPr>
       <w:r>
+        <w:lastRenderedPageBreak/>
         <w:t>С главной страницы переходим на страницу «Заказы». Нажимая на кнопку «Добавить заказ» переходим на страницу добавления заказа. Заполняем необходимые поля и нажимаем на кнопку добавить.</w:t>
       </w:r>
     </w:p>
@@ -453,11 +617,7 @@
       </w:r>
       <w:r>
         <w:br/>
-        <w:t xml:space="preserve">Переходим с главной страницы на страницу «Заказы». Можем </w:t>
-      </w:r>
-      <w:r>
-        <w:lastRenderedPageBreak/>
-        <w:t xml:space="preserve">нажать на кнопку фильтры, чтобы отфильтровать заказы на странице. Найдя нужный заказ нажимаем на него </w:t>
+        <w:t xml:space="preserve">Переходим с главной страницы на страницу «Заказы». Можем нажать на кнопку фильтры, чтобы отфильтровать заказы на странице. Найдя нужный заказ нажимаем на него </w:t>
       </w:r>
       <w:proofErr w:type="gramStart"/>
       <w:r>
@@ -503,7 +663,11 @@
         <w:t xml:space="preserve">Переходим с главной страницы на страницу «Заказы». </w:t>
       </w:r>
       <w:r>
-        <w:t xml:space="preserve">Можем нажать на кнопку фильтры, чтобы отфильтровать заказы на странице. </w:t>
+        <w:t xml:space="preserve">Можем нажать на кнопку фильтры, чтобы отфильтровать заказы на </w:t>
+      </w:r>
+      <w:r>
+        <w:lastRenderedPageBreak/>
+        <w:t xml:space="preserve">странице. </w:t>
       </w:r>
       <w:r>
         <w:t>Выбираем нужный заказ из списка заказов и переходим на страницу данного заказа. В поле статуса видим нужную информацию.</w:t>
@@ -580,63 +744,47 @@
         </w:numPr>
       </w:pPr>
       <w:r>
-        <w:t>Просмотр истории выдачи диска</w:t>
-      </w:r>
-      <w:r>
-        <w:br/>
-        <w:t>С главной страницы переходим на страницу «Диски». Можем нажать на кнопку фильтры, чтобы отфильтровать диски на странице. Выбираем из списка нужный диск и переходим на его страницу. На странице данного диска нажимаем на кнопку «Посмотреть историю выдачи» и переходим на страницу с историей выдачи диска.</w:t>
+        <w:t>Изменение информации о типе дисков</w:t>
       </w:r>
     </w:p>
     <w:p>
       <w:pPr>
         <w:pStyle w:val="afa"/>
-        <w:numPr>
-          <w:ilvl w:val="0"/>
-          <w:numId w:val="5"/>
-        </w:numPr>
+      </w:pPr>
+      <w:r>
+        <w:t>С главной страницы переходим на страницу «</w:t>
+      </w:r>
+      <w:r>
+        <w:t>Типы дисков</w:t>
+      </w:r>
+      <w:r>
+        <w:t xml:space="preserve">». Выбираем из списка нужный </w:t>
+      </w:r>
+      <w:r>
+        <w:t>тип</w:t>
+      </w:r>
+      <w:r>
+        <w:t xml:space="preserve"> и переходим на его страницу. На странице данного </w:t>
+      </w:r>
+      <w:r>
+        <w:t>типа</w:t>
+      </w:r>
+      <w:r>
+        <w:t xml:space="preserve"> нажимаем на кнопку «редактировать»</w:t>
+      </w:r>
+      <w:r>
+        <w:t xml:space="preserve"> </w:t>
+      </w:r>
+      <w:r>
+        <w:t>и изменяем необходимые поля. Затем нажимаем на кнопку «сохранить».</w:t>
+      </w:r>
+    </w:p>
+    <w:p>
+      <w:pPr>
+        <w:pStyle w:val="2"/>
       </w:pPr>
       <w:r>
         <w:lastRenderedPageBreak/>
-        <w:t>Изменение информации о типе дисков</w:t>
-      </w:r>
-    </w:p>
-    <w:p>
-      <w:pPr>
-        <w:pStyle w:val="afa"/>
-      </w:pPr>
-      <w:r>
-        <w:t>С главной страницы переходим на страницу «</w:t>
-      </w:r>
-      <w:r>
-        <w:t>Типы дисков</w:t>
-      </w:r>
-      <w:r>
-        <w:t xml:space="preserve">». Выбираем из списка нужный </w:t>
-      </w:r>
-      <w:r>
-        <w:t>тип</w:t>
-      </w:r>
-      <w:r>
-        <w:t xml:space="preserve"> и переходим на его страницу. На странице данного </w:t>
-      </w:r>
-      <w:r>
-        <w:t>типа</w:t>
-      </w:r>
-      <w:r>
-        <w:t xml:space="preserve"> нажимаем на кнопку «редактировать»</w:t>
-      </w:r>
-      <w:r>
-        <w:t xml:space="preserve"> </w:t>
-      </w:r>
-      <w:r>
-        <w:t>и изменяем необходимые поля. Затем нажимаем на кнопку «сохранить».</w:t>
-      </w:r>
-    </w:p>
-    <w:p>
-      <w:pPr>
-        <w:pStyle w:val="2"/>
-      </w:pPr>
-      <w:r>
         <w:t>Структура базы данных</w:t>
       </w:r>
     </w:p>
@@ -661,7 +809,7 @@
                     <pic:cNvPicPr/>
                   </pic:nvPicPr>
                   <pic:blipFill>
-                    <a:blip r:embed="rId8" cstate="print">
+                    <a:blip r:embed="rId12" cstate="print">
                       <a:extLst>
                         <a:ext uri="{28A0092B-C50C-407E-A947-70E740481C1C}">
                           <a14:useLocalDpi xmlns:a14="http://schemas.microsoft.com/office/drawing/2010/main" val="0"/>
@@ -689,7 +837,7 @@
       </w:r>
     </w:p>
     <w:sectPr>
-      <w:footerReference w:type="default" r:id="rId9"/>
+      <w:footerReference w:type="default" r:id="rId13"/>
       <w:pgSz w:w="11907" w:h="16839" w:code="9"/>
       <w:pgMar w:top="720" w:right="1440" w:bottom="1800" w:left="1440" w:header="720" w:footer="720" w:gutter="0"/>
       <w:cols w:space="720"/>
@@ -2367,6 +2515,62 @@
 </w:styles>
 </file>
 
+<file path=word/ink/ink1.xml><?xml version="1.0" encoding="utf-8"?>
+<inkml:ink xmlns:inkml="http://www.w3.org/2003/InkML">
+  <inkml:definitions>
+    <inkml:context xml:id="ctx0">
+      <inkml:inkSource xml:id="inkSrc0">
+        <inkml:traceFormat>
+          <inkml:channel name="X" type="integer" min="-2.14748E9" max="2.14748E9" units="cm"/>
+          <inkml:channel name="Y" type="integer" min="-2.14748E9" max="2.14748E9" units="cm"/>
+          <inkml:channel name="F" type="integer" max="32767" units="dev"/>
+        </inkml:traceFormat>
+        <inkml:channelProperties>
+          <inkml:channelProperty channel="X" name="resolution" value="1000" units="1/cm"/>
+          <inkml:channelProperty channel="Y" name="resolution" value="1000" units="1/cm"/>
+          <inkml:channelProperty channel="F" name="resolution" value="0" units="1/dev"/>
+        </inkml:channelProperties>
+      </inkml:inkSource>
+      <inkml:timestamp xml:id="ts0" timeString="2021-03-27T18:13:46.225"/>
+    </inkml:context>
+    <inkml:brush xml:id="br0">
+      <inkml:brushProperty name="width" value="0.05" units="cm"/>
+      <inkml:brushProperty name="height" value="0.05" units="cm"/>
+      <inkml:brushProperty name="color" value="#FFFFFF"/>
+    </inkml:brush>
+  </inkml:definitions>
+  <inkml:trace contextRef="#ctx0" brushRef="#br0">83 1 24575,'0'18'0,"0"-8"0,0 8 0,0 11 0,0-14 0,0 16 0,0-18 0,0-3 0,0 1 0,0-2 0,0 1 0,0-1 0,0-1 0,0-1 0,0-1 0,0-1 0,0 1 0,0-2 0,0 1 0,0 0 0,0-1 0,0 1 0,0 0 0,0 0 0,0 0 0,0 0 0,0-1 0,0 2 0,-3 1 0,3-1 0,-3 2 0,3-1 0,0-1 0,0 3 0,-1-3 0,0 1 0,0-1 0,0 1 0,0-1 0,-1 2 0,1-3 0,0 1 0,0 0 0,1-1 0,-3 1 0,3-2 0,-3 2 0,3-2 0,-1 2 0,1-1 0,-2 1 0,2 0 0,-1 1 0,1-1 0,-2 1 0,2-1 0,-2 2 0,1-2 0,0 4 0,0-5 0,1 3 0,-1-3 0,1 2 0,-2-1 0,2 0 0,-1 1 0,-1-1 0,2 1 0,-1-1 0,0 0 0,0-1 0,0 1 0,0 0 0,0-1 0,-1 1 0,2-2 0,-3 2 0,3-2 0,-1 2 0,-1-2 0,2 1 0,-1 0 0,0 1 0,-1-1 0,1 1 0,0-3 0,0 1 0,0 0 0,0-1 0,0 1 0,1-1 0,-1 1 0,0-1 0,0 0 0,-1 1 0,2-1 0,-2 3 0,2-3 0,-1 2 0,1-2 0,-2 2 0,1-2 0,1 2 0,-1-2 0,0 3 0,0-4 0,0 6 0,1-4 0,0 4 0,0-4 0,-1 0 0,1 2 0,-1-2 0,1 0 0,0 2 0,0-2 0,0 0 0,0 1 0,0-2 0,0 3 0,0-3 0,0 0 0,0 0 0,0 0 0,0 2 0,0-2 0,0 2 0,0-3 0,0 1 0,0 0 0,0-1 0,0 1 0,1-2 0,1-1 0,1-3 0,1-1 0,0-2 0,0 0 0,1-1 0,-2 1 0,2-3 0,-2 3 0,0-3 0,0 3 0,0-2 0,-1 3 0,0-1 0,-1 0 0,0 2 0,0 0 0,0 2 0,-1-1 0,0 1 0,0-1 0,0 0 0,0 1 0,0-1 0,0 1 0,0-1 0,0 1 0,0-1 0,0 1 0,0-1 0,0 1 0,-1-1 0,1 0 0,-2 1 0,1 1 0,1-2 0,-2 2 0,2-1 0,-2-1 0,2-1 0,0 2 0,0-2 0,0 1 0,0 1 0,0-2 0,0 1 0,0-1 0,0 0 0,0 1 0,0-2 0,0 2 0,0-2 0,0 0 0,0 1 0,0-1 0,0 0 0,0 0 0,0-1 0,0 0 0,0 2 0,0-1 0,0 2 0,0-2 0,0 2 0,0-3 0,0 3 0,0-1 0,0 2 0,0-1 0,0 3 0,0 4 0,0 3 0,0 1 0,0 0 0,0-3 0,0 1 0,0 1 0,0-1 0,0 3 0,-1-3 0,1 2 0,-3-1 0,3-1 0,-3 3 0,1-1 0,1-1 0,-1 1 0,2-3 0,0 3 0,0-2 0,0 1 0,0-1 0,0 1 0,0-1 0,0 3 0,0-1 0,0 1 0,0 0 0,0 1 0,0-1 0,0 0 0,0 2 0,0-1 0,0 1 0,0-1 0,0-1 0,0 0 0,0 1 0,0-1 0,0 0 0,0 1 0,0-2 0,0 0 0,0-1 0,0 1 0,0-1 0,0 0 0,0-2 0,0 1 0,0 0 0,0 0 0,0-1 0,-1-1 0,1 2 0,-1-3 0,-1 2 0,2-2 0,-2 2 0,1-2 0,-1 2 0,1 0 0,0-1 0,0 1 0,1 0 0,-3 3 0,3-2 0,-1 2 0,1-2 0,0 1 0,0-1 0,-2 3 0,2-3 0,-2 2 0,2-3 0,0 3 0,0-2 0,0 1 0,0-1 0,0-2 0,0 1 0,0 0 0,0-1 0,0 1 0,0-2 0,0 1 0,0-1 0,1-2 0,1 0 0,0-1 0,1-1 0,0-2 0,-1-3 0,1-1 0,1-3 0,-1-1 0,0 1 0,0-3 0,0 2 0,1-5 0,-2 2 0,1-2 0,-3 5 0,2-2 0,-2 3 0,0-1 0,0 3 0,0 1 0,0 1 0,0 0 0,0 1 0,0-1 0,0 2 0,0-2 0,0 0 0,0 0 0,0-3 0,0 3 0,-1-3 0,0 2 0,0-1 0,-1-1 0,2 1 0,-3 1 0,3-1 0,-1 3 0,1-1 0,0 0 0,0 2 0,0 0 0,0 2 0,0-1 0,0 0 0,0 1 0,0 0 0,0-1 0,0 1 0,0-1 0,0-1 0,0 1 0,0 0 0,0 0 0,0-1 0,0 1 0,0-1 0,0 2 0,0-1 0,0 0 0,0 1 0,-1-1 0,-1 1 0,0-1 0,-1 1 0,1 1 0,-1 0 0,1 2 0,0-1 0,0 2 0,0-2 0,1 2 0,-2-1 0,1 0 0,0 2 0,0-1 0,0 1 0,1-1 0,-1 2 0,1-1 0,-1 4 0,1-2 0,-1 4 0,1-2 0,-2 5 0,3-3 0,-2 4 0,2-1 0,0 2 0,0-3 0,0 2 0,0-1 0,0 0 0,0-1 0,0-2 0,0-1 0,0 1 0,0-3 0,0 1 0,0-1 0,0 0 0,0-1 0,0 1 0,0 0 0,0-1 0,0 1 0,0 0 0,0 1 0,0-1 0,0 1 0,0-1 0,0 0 0,0-1 0,0 1 0,0-2 0,0 2 0,0-3 0,0 0 0,0 0 0,0 0 0,0-1 0,0 1 0,0-1 0,0 1 0,1-2 0,1 0 0,0-2 0,1 0 0,-1-2 0,1-1 0,0 1 0,-1-1 0,1 2 0,0-1 0,-1 1 0,1-1 0,-1 1 0,1-1 0,-1 0 0,1 2 0,-2-1 0,2 1 0,-2 0 0,1 0 0,1 1 0,-1-2 0,1 1 0,-1 0 0,2 1 0,1 0 0,0 0 0,3 0 0,-1 0 0,3 0 0,1 0 0,-1 0 0,1 0 0,-3 0 0,1 0 0,-3 0 0,1 0 0,-1 0 0,-1 0 0,0 0 0,-2 0 0,0 1 0,0 0 0,-2 1 0,1-2 0,-1 3 0,-4-3 0,0 1 0,-6-1 0,3 0 0,-4 0 0,1 0 0,-2 0 0,0 0 0,1 0 0,-1 0 0,2 0 0,1 0 0,-1 0 0,3 0 0,-1 0 0,1 0 0,0 1 0,1 1 0,0 0 0,1 2 0,2-1 0,0 3 0,0-2 0,1 2 0,0-1 0,1 1 0,-1-2 0,1 2 0,-1-3 0,1 0 0,0 1 0,0-1 0,0 1 0,0-1 0,0-1 0,0 1 0,0 0 0,0-1 0,0 1 0,0-1 0,0 1 0,1-1 0,0-1 0,1 1 0,1-2 0,0 0 0,1 0 0,0 0 0,3 0 0,1 0 0,0 0 0,0 0 0,0 0 0,0 0 0,1 0 0,-2 0 0,1 0 0,1 0 0,-1 0 0,0 1 0,0 0 0,0 2 0,0 2 0,1-2 0,-3 1 0,1-1 0,-1 0 0,-1 0 0,0 0 0,-1-2 0,-2 0 0,1-1 0,-1 0 0,-1 0 0,-4-1 0,-1 0 0,-3-1 0,2 0 0,-3 0 0,1 0 0,-5-1 0,3 3 0,-3-3 0,1 3 0,1-2 0,-1 2 0,2 0 0,-1 0 0,3 0 0,-2 0 0,1 0 0,0 0 0,1-1 0,3 1 0,0-1 0,12 1 0,-2 0 0,9 0 0,-6 0 0,1 0 0,-1-2 0,0 0 0,1 1 0,-3-2 0,2 3 0,-1-1 0,3 1 0,-1 0 0,1 0 0,0 0 0,-1 0 0,1 0 0,-3 0 0,-2 0 0,1 0 0,-4 0 0,3 0 0,-4 0 0,0-2 0,-1 0 0,-5-1 0,-3-2 0,-7 3 0,0-1 0,-4 3 0,2-1 0,-2 1 0,1 0 0,2 0 0,1 0 0,1 0 0,1 0 0,1 0 0,1 0 0,3 0 0,-1 0 0,4 0 0,0 0 0,4 0 0,3 0 0,3 0 0,6 0 0,-3 0 0,4 0 0,-1 0 0,2 0 0,-1 0 0,5 0 0,1 0 0,3 0 0,-2 0 0,6 0 0,-7 0 0,9 0 0,-9 1 0,4 1 0,-1 2 0,-2 0 0,-4-2 0,-2 1 0,-3-1 0,-3 0 0,-2-1 0,-2 0 0,-1-1 0,-1 1 0,1-1 0,-1 0 0,0 2 0,-1-1 0,-1 1 0,0 1 0,0-3 0,0-3 0,-3-5 0,-1-4 0,-3 0 0,1-1 0,-2 3 0,1-1 0,-1 3 0,2 1 0,-1 2 0,1 2 0,-1 2 0,-1 1 0,2 0 0,-3 0 0,3 0 0,-1 0 0,1 0 0,1 0 0,0 0 0,0 0 0,2 0 0,-1 0 0,3-1 0,0-1 0,5 3 0,0 0 0,3 3 0,-2-1 0,-1 1 0,1-1 0,0 1 0,-2 0 0,2-1 0,0 2 0,-1-2 0,1 1 0,-2-1 0,1 1 0,-1-1 0,-1 1 0,0-1 0,0-1 0,-2 1 0,2-1 0,-2 1 0,0-1 0,0 1 0,0-1 0,0 1 0,0 0 0,-2-1 0,0 2 0,-3-1 0,0 2 0,-1-1 0,0 1 0,1-1 0,-1 1 0,0-1 0,1-1 0,0-1 0,1 1 0,3 0 0,-1-1 0,1 1 0,0-1 0,1 1 0,0-1 0,0 1 0,1-2 0,1 0 0,0-1 0,2 0 0,0-1 0,4-2 0,0-4 0,2-1 0,0-2 0,2-1 0,-1 1 0,1 0 0,-4 1 0,0 0 0,-2 3 0,0 0 0,-2 2 0,0 1 0,-2 2 0,-1 3 0,-3 1 0,-4 6 0,-1 0 0,-3 2 0,2 0 0,-2 0 0,1-3 0,0 1 0,2-1 0,0 0 0,1 0 0,0-3 0,0 1 0,2-2 0,0 0 0,0-2 0,1-1 0,-1-1 0,2 0 0,0-2 0,1 0 0,1-2 0,0 0 0,2 0 0,0-2 0,3 1 0,1-1 0,-1 0 0,1 1 0,0-1 0,-2 2 0,1 0 0,-2 2 0,1 1 0,-1 1 0,-2 1 0,-2 2 0,-4 1 0,-3 2 0,-5 1 0,1 0 0,-4-2 0,2 0 0,1-2 0,1 1 0,1-1 0,2-1 0,2-1 0,2-1 0,2 0 0,3 0 0,3 0 0,5-3 0,2-1 0,4-4 0,-1-1 0,3-2 0,0 0 0,-4 0 0,2 2 0,-5 0 0,2 2 0,-5 0 0,0 2 0,-2 1 0,-2 2 0,0-1 0,-1 2 0,-1 0 0</inkml:trace>
+</inkml:ink>
+</file>
+
+<file path=word/ink/ink2.xml><?xml version="1.0" encoding="utf-8"?>
+<inkml:ink xmlns:inkml="http://www.w3.org/2003/InkML">
+  <inkml:definitions>
+    <inkml:context xml:id="ctx0">
+      <inkml:inkSource xml:id="inkSrc0">
+        <inkml:traceFormat>
+          <inkml:channel name="X" type="integer" min="-2.14748E9" max="2.14748E9" units="cm"/>
+          <inkml:channel name="Y" type="integer" min="-2.14748E9" max="2.14748E9" units="cm"/>
+          <inkml:channel name="F" type="integer" max="32767" units="dev"/>
+        </inkml:traceFormat>
+        <inkml:channelProperties>
+          <inkml:channelProperty channel="X" name="resolution" value="1000" units="1/cm"/>
+          <inkml:channelProperty channel="Y" name="resolution" value="1000" units="1/cm"/>
+          <inkml:channelProperty channel="F" name="resolution" value="0" units="1/dev"/>
+        </inkml:channelProperties>
+      </inkml:inkSource>
+      <inkml:timestamp xml:id="ts0" timeString="2021-03-27T18:13:31.130"/>
+    </inkml:context>
+    <inkml:brush xml:id="br0">
+      <inkml:brushProperty name="width" value="0.05" units="cm"/>
+      <inkml:brushProperty name="height" value="0.05" units="cm"/>
+      <inkml:brushProperty name="color" value="#FFFFFF"/>
+    </inkml:brush>
+  </inkml:definitions>
+  <inkml:trace contextRef="#ctx0" brushRef="#br0">0 1 24575,'0'0'0</inkml:trace>
+</inkml:ink>
+</file>
+
 <file path=word/theme/theme1.xml><?xml version="1.0" encoding="utf-8"?>
 <a:theme xmlns:a="http://schemas.openxmlformats.org/drawingml/2006/main" name="Office Theme">
   <a:themeElements>

</xml_diff>